<commit_message>
asu3 variables definition complete
</commit_message>
<xml_diff>
--- a/CoDeSys/v2.3/owen/PLC160M02/VOS_Vorkuta/общий АСУ 1/обмен по сети АСУ Шкаф АСУ1 - АСУ3-выносная панель2.docx
+++ b/CoDeSys/v2.3/owen/PLC160M02/VOS_Vorkuta/общий АСУ 1/обмен по сети АСУ Шкаф АСУ1 - АСУ3-выносная панель2.docx
@@ -166,53 +166,65 @@
               </w:rPr>
               <w:t xml:space="preserve">Наименование в </w:t>
             </w:r>
+            <w:proofErr w:type="spellStart"/>
             <w:r>
               <w:rPr>
                 <w:b/>
                 <w:bCs/>
                 <w:lang w:val="en-US" w:eastAsia="en-US"/>
               </w:rPr>
-              <w:t xml:space="preserve">CodeSys </w:t>
-            </w:r>
-          </w:p>
-        </w:tc>
-        <w:tc>
-          <w:tcPr>
-            <w:tcW w:w="1055" w:type="dxa"/>
-            <w:tcBorders>
-              <w:top w:val="single" w:sz="4" w:space="0" w:color="auto"/>
-              <w:left w:val="single" w:sz="4" w:space="0" w:color="auto"/>
-              <w:bottom w:val="single" w:sz="4" w:space="0" w:color="auto"/>
-              <w:right w:val="single" w:sz="4" w:space="0" w:color="auto"/>
-            </w:tcBorders>
-            <w:hideMark/>
-          </w:tcPr>
-          <w:p>
-            <w:pPr>
-              <w:spacing w:line="256" w:lineRule="auto"/>
-              <w:jc w:val="center"/>
+              <w:t>CodeSys</w:t>
+            </w:r>
+            <w:proofErr w:type="spellEnd"/>
+            <w:r>
               <w:rPr>
                 <w:b/>
                 <w:bCs/>
-                <w:lang w:eastAsia="en-US"/>
-              </w:rPr>
-            </w:pPr>
-            <w:r>
+                <w:lang w:val="en-US" w:eastAsia="en-US"/>
+              </w:rPr>
+              <w:t xml:space="preserve"> </w:t>
+            </w:r>
+          </w:p>
+        </w:tc>
+        <w:tc>
+          <w:tcPr>
+            <w:tcW w:w="1055" w:type="dxa"/>
+            <w:tcBorders>
+              <w:top w:val="single" w:sz="4" w:space="0" w:color="auto"/>
+              <w:left w:val="single" w:sz="4" w:space="0" w:color="auto"/>
+              <w:bottom w:val="single" w:sz="4" w:space="0" w:color="auto"/>
+              <w:right w:val="single" w:sz="4" w:space="0" w:color="auto"/>
+            </w:tcBorders>
+            <w:hideMark/>
+          </w:tcPr>
+          <w:p>
+            <w:pPr>
+              <w:spacing w:line="256" w:lineRule="auto"/>
+              <w:jc w:val="center"/>
               <w:rPr>
                 <w:b/>
                 <w:bCs/>
                 <w:lang w:eastAsia="en-US"/>
               </w:rPr>
-              <w:t xml:space="preserve">Тип в </w:t>
-            </w:r>
+            </w:pPr>
             <w:r>
               <w:rPr>
                 <w:b/>
                 <w:bCs/>
+                <w:lang w:eastAsia="en-US"/>
+              </w:rPr>
+              <w:t xml:space="preserve">Тип в </w:t>
+            </w:r>
+            <w:proofErr w:type="spellStart"/>
+            <w:r>
+              <w:rPr>
+                <w:b/>
+                <w:bCs/>
                 <w:lang w:val="en-US" w:eastAsia="en-US"/>
               </w:rPr>
               <w:t>CodeSys</w:t>
             </w:r>
+            <w:proofErr w:type="spellEnd"/>
           </w:p>
         </w:tc>
         <w:tc>
@@ -485,11 +497,19 @@
                 <w:lang w:eastAsia="en-US"/>
               </w:rPr>
             </w:pPr>
-            <w:r>
-              <w:rPr>
-                <w:lang w:val="en-US" w:eastAsia="en-US"/>
-              </w:rPr>
-              <w:t>ASU_BMTflow_to_ASU_</w:t>
+            <w:proofErr w:type="spellStart"/>
+            <w:r>
+              <w:rPr>
+                <w:lang w:val="en-US" w:eastAsia="en-US"/>
+              </w:rPr>
+              <w:t>ASU_BMTflow_to_ASU</w:t>
+            </w:r>
+            <w:proofErr w:type="spellEnd"/>
+            <w:r>
+              <w:rPr>
+                <w:lang w:val="en-US" w:eastAsia="en-US"/>
+              </w:rPr>
+              <w:t>_</w:t>
             </w:r>
             <w:r>
               <w:rPr>
@@ -569,12 +589,14 @@
                 <w:lang w:val="en-US" w:eastAsia="en-US"/>
               </w:rPr>
             </w:pPr>
+            <w:proofErr w:type="spellStart"/>
             <w:r>
               <w:rPr>
                 <w:lang w:val="en-US" w:eastAsia="en-US"/>
               </w:rPr>
               <w:t>ASU_FlowFromBMT</w:t>
             </w:r>
+            <w:proofErr w:type="spellEnd"/>
           </w:p>
         </w:tc>
       </w:tr>
@@ -725,6 +747,7 @@
                 <w:lang w:val="en-US" w:eastAsia="en-US"/>
               </w:rPr>
             </w:pPr>
+            <w:proofErr w:type="spellStart"/>
             <w:r>
               <w:rPr>
                 <w:lang w:val="en-US"/>
@@ -743,6 +766,7 @@
               </w:rPr>
               <w:t>_from_ASU</w:t>
             </w:r>
+            <w:proofErr w:type="spellEnd"/>
             <w:r>
               <w:t>3</w:t>
             </w:r>
@@ -765,12 +789,14 @@
                 <w:lang w:val="en-US" w:eastAsia="en-US"/>
               </w:rPr>
             </w:pPr>
+            <w:proofErr w:type="spellStart"/>
             <w:r>
               <w:rPr>
                 <w:lang w:val="en-US" w:eastAsia="en-US"/>
               </w:rPr>
               <w:t>dword</w:t>
             </w:r>
+            <w:proofErr w:type="spellEnd"/>
           </w:p>
         </w:tc>
         <w:tc>
@@ -833,6 +859,7 @@
                 <w:lang w:val="en-US" w:eastAsia="en-US"/>
               </w:rPr>
             </w:pPr>
+            <w:proofErr w:type="spellStart"/>
             <w:r>
               <w:rPr>
                 <w:lang w:val="en-US"/>
@@ -851,6 +878,7 @@
               </w:rPr>
               <w:t>_from_ASU</w:t>
             </w:r>
+            <w:proofErr w:type="spellEnd"/>
             <w:r>
               <w:t>3</w:t>
             </w:r>
@@ -1096,6 +1124,7 @@
                 <w:lang w:val="en-US" w:eastAsia="en-US"/>
               </w:rPr>
             </w:pPr>
+            <w:proofErr w:type="spellStart"/>
             <w:r>
               <w:rPr>
                 <w:lang w:val="en-US" w:eastAsia="en-US"/>
@@ -1114,29 +1143,18 @@
               </w:rPr>
               <w:t>Levels</w:t>
             </w:r>
-            <w:r>
-              <w:rPr>
-                <w:lang w:val="en-US" w:eastAsia="en-US"/>
-              </w:rPr>
-              <w:t>_</w:t>
-            </w:r>
-            <w:r>
-              <w:rPr>
-                <w:lang w:val="en-US" w:eastAsia="en-US"/>
-              </w:rPr>
-              <w:t>input</w:t>
-            </w:r>
-          </w:p>
-          <w:p>
-            <w:pPr>
-              <w:spacing w:line="256" w:lineRule="auto"/>
-              <w:rPr>
-                <w:lang w:val="en-US" w:eastAsia="en-US"/>
-              </w:rPr>
-            </w:pPr>
-            <w:r>
-              <w:rPr>
-                <w:lang w:val="en-US" w:eastAsia="en-US"/>
+            <w:proofErr w:type="spellEnd"/>
+          </w:p>
+          <w:p>
+            <w:pPr>
+              <w:spacing w:line="256" w:lineRule="auto"/>
+              <w:rPr>
+                <w:lang w:eastAsia="en-US"/>
+              </w:rPr>
+            </w:pPr>
+            <w:r>
+              <w:rPr>
+                <w:lang w:eastAsia="en-US"/>
               </w:rPr>
               <w:t xml:space="preserve">0 = </w:t>
             </w:r>
@@ -1148,7 +1166,7 @@
             </w:r>
             <w:r>
               <w:rPr>
-                <w:lang w:val="en-US" w:eastAsia="en-US"/>
+                <w:lang w:eastAsia="en-US"/>
               </w:rPr>
               <w:t xml:space="preserve"> </w:t>
             </w:r>
@@ -1160,7 +1178,7 @@
             </w:r>
             <w:r>
               <w:rPr>
-                <w:lang w:val="en-US" w:eastAsia="en-US"/>
+                <w:lang w:eastAsia="en-US"/>
               </w:rPr>
               <w:t xml:space="preserve"> </w:t>
             </w:r>
@@ -1172,7 +1190,7 @@
             </w:r>
             <w:r>
               <w:rPr>
-                <w:lang w:val="en-US" w:eastAsia="en-US"/>
+                <w:lang w:eastAsia="en-US"/>
               </w:rPr>
               <w:t xml:space="preserve"> 2 «</w:t>
             </w:r>
@@ -1184,19 +1202,21 @@
             </w:r>
             <w:r>
               <w:rPr>
-                <w:lang w:val="en-US" w:eastAsia="en-US"/>
+                <w:lang w:eastAsia="en-US"/>
               </w:rPr>
               <w:t xml:space="preserve"> </w:t>
             </w:r>
+            <w:proofErr w:type="spellStart"/>
             <w:r>
               <w:rPr>
                 <w:lang w:eastAsia="en-US"/>
               </w:rPr>
               <w:t>уровнеь</w:t>
             </w:r>
-            <w:r>
-              <w:rPr>
-                <w:lang w:val="en-US" w:eastAsia="en-US"/>
+            <w:proofErr w:type="spellEnd"/>
+            <w:r>
+              <w:rPr>
+                <w:lang w:eastAsia="en-US"/>
               </w:rPr>
               <w:t xml:space="preserve"> </w:t>
             </w:r>
@@ -1208,7 +1228,7 @@
             </w:r>
             <w:r>
               <w:rPr>
-                <w:lang w:val="en-US" w:eastAsia="en-US"/>
+                <w:lang w:eastAsia="en-US"/>
               </w:rPr>
               <w:t>02.07»</w:t>
             </w:r>
@@ -1444,14 +1464,27 @@
                 <w:lang w:val="en-US" w:eastAsia="en-US"/>
               </w:rPr>
             </w:pPr>
-            <w:r>
-              <w:t>ASU_activators_</w:t>
-            </w:r>
-            <w:r>
-              <w:rPr>
-                <w:lang w:val="en-US"/>
-              </w:rPr>
-              <w:t>to_ASU_</w:t>
+            <w:proofErr w:type="spellStart"/>
+            <w:r>
+              <w:t>ASU_activators</w:t>
+            </w:r>
+            <w:proofErr w:type="spellEnd"/>
+            <w:r>
+              <w:t>_</w:t>
+            </w:r>
+            <w:proofErr w:type="spellStart"/>
+            <w:r>
+              <w:rPr>
+                <w:lang w:val="en-US"/>
+              </w:rPr>
+              <w:t>to_ASU</w:t>
+            </w:r>
+            <w:proofErr w:type="spellEnd"/>
+            <w:r>
+              <w:rPr>
+                <w:lang w:val="en-US"/>
+              </w:rPr>
+              <w:t>_</w:t>
             </w:r>
             <w:r>
               <w:t>3</w:t>
@@ -1546,12 +1579,14 @@
                 <w:lang w:eastAsia="en-US"/>
               </w:rPr>
             </w:pPr>
+            <w:proofErr w:type="spellStart"/>
             <w:r>
               <w:rPr>
                 <w:lang w:val="en-US" w:eastAsia="en-US"/>
               </w:rPr>
               <w:t>ASU_activators_OPAN</w:t>
             </w:r>
+            <w:proofErr w:type="spellEnd"/>
             <w:r>
               <w:rPr>
                 <w:lang w:eastAsia="en-US"/>
@@ -2260,9 +2295,11 @@
                 <w:lang w:val="en-US" w:eastAsia="en-US"/>
               </w:rPr>
             </w:pPr>
+            <w:proofErr w:type="spellStart"/>
             <w:r>
               <w:t>ASU_openPage_opan</w:t>
             </w:r>
+            <w:proofErr w:type="spellEnd"/>
             <w:r>
               <w:rPr>
                 <w:lang w:val="en-US"/>
@@ -2304,9 +2341,11 @@
                 <w:lang w:eastAsia="en-US"/>
               </w:rPr>
             </w:pPr>
+            <w:proofErr w:type="spellStart"/>
             <w:r>
               <w:t>word</w:t>
             </w:r>
+            <w:proofErr w:type="spellEnd"/>
           </w:p>
         </w:tc>
         <w:tc>
@@ -2438,10 +2477,12 @@
                 <w:lang w:val="en-US" w:eastAsia="en-US"/>
               </w:rPr>
             </w:pPr>
+            <w:proofErr w:type="spellStart"/>
             <w:r>
               <w:lastRenderedPageBreak/>
               <w:t>ASU_activators_opan</w:t>
             </w:r>
+            <w:proofErr w:type="spellEnd"/>
             <w:r>
               <w:rPr>
                 <w:lang w:val="en-US"/>
@@ -3005,7 +3046,7 @@
               <w:rPr>
                 <w:lang w:val="en-US" w:eastAsia="en-US"/>
               </w:rPr>
-              <w:t>_ OPAN2</w:t>
+              <w:t>_OPAN2</w:t>
             </w:r>
           </w:p>
         </w:tc>
@@ -6089,12 +6130,14 @@
                 <w:lang w:val="en-US"/>
               </w:rPr>
             </w:pPr>
+            <w:proofErr w:type="spellStart"/>
             <w:r>
               <w:rPr>
                 <w:lang w:val="en-US"/>
               </w:rPr>
               <w:t>Dword</w:t>
             </w:r>
+            <w:proofErr w:type="spellEnd"/>
           </w:p>
           <w:p>
             <w:pPr>
@@ -7257,6 +7300,7 @@
                 <w:lang w:val="en-US" w:eastAsia="en-US"/>
               </w:rPr>
             </w:pPr>
+            <w:proofErr w:type="spellStart"/>
             <w:r>
               <w:rPr>
                 <w:lang w:val="en-US" w:eastAsia="en-US"/>
@@ -7269,6 +7313,7 @@
               </w:rPr>
               <w:t>word</w:t>
             </w:r>
+            <w:proofErr w:type="spellEnd"/>
           </w:p>
           <w:p>
             <w:pPr>
@@ -7543,6 +7588,7 @@
                 <w:lang w:eastAsia="en-US"/>
               </w:rPr>
             </w:pPr>
+            <w:proofErr w:type="spellStart"/>
             <w:r>
               <w:rPr>
                 <w:lang w:val="en-US" w:eastAsia="en-US"/>
@@ -7555,6 +7601,7 @@
               </w:rPr>
               <w:t>word</w:t>
             </w:r>
+            <w:proofErr w:type="spellEnd"/>
             <w:r>
               <w:rPr>
                 <w:lang w:eastAsia="en-US"/>
@@ -10896,12 +10943,14 @@
             <w:r>
               <w:t>_</w:t>
             </w:r>
+            <w:proofErr w:type="spellStart"/>
             <w:r>
               <w:rPr>
                 <w:lang w:val="en-US"/>
               </w:rPr>
               <w:t>statWordP</w:t>
             </w:r>
+            <w:proofErr w:type="spellEnd"/>
             <w:r>
               <w:t>0301_</w:t>
             </w:r>
@@ -11365,6 +11414,7 @@
             <w:r>
               <w:t>_</w:t>
             </w:r>
+            <w:proofErr w:type="spellStart"/>
             <w:r>
               <w:rPr>
                 <w:lang w:val="en-US"/>
@@ -11383,6 +11433,7 @@
               </w:rPr>
               <w:t>tWordP</w:t>
             </w:r>
+            <w:proofErr w:type="spellEnd"/>
             <w:r>
               <w:t>0301_</w:t>
             </w:r>
@@ -12057,12 +12108,14 @@
                 <w:lang w:val="en-US" w:eastAsia="en-US"/>
               </w:rPr>
             </w:pPr>
+            <w:proofErr w:type="spellStart"/>
             <w:r>
               <w:rPr>
                 <w:lang w:val="en-US" w:eastAsia="en-US"/>
               </w:rPr>
               <w:t>Dword</w:t>
             </w:r>
+            <w:proofErr w:type="spellEnd"/>
           </w:p>
           <w:p>
             <w:pPr>
@@ -12379,12 +12432,14 @@
                 <w:lang w:eastAsia="en-US"/>
               </w:rPr>
             </w:pPr>
+            <w:proofErr w:type="spellStart"/>
             <w:r>
               <w:rPr>
                 <w:lang w:val="en-US" w:eastAsia="en-US"/>
               </w:rPr>
               <w:t>Dword</w:t>
             </w:r>
+            <w:proofErr w:type="spellEnd"/>
             <w:r>
               <w:rPr>
                 <w:lang w:eastAsia="en-US"/>
@@ -15888,12 +15943,14 @@
             <w:r>
               <w:t>_</w:t>
             </w:r>
+            <w:proofErr w:type="spellStart"/>
             <w:r>
               <w:rPr>
                 <w:lang w:val="en-US"/>
               </w:rPr>
               <w:t>statWordP</w:t>
             </w:r>
+            <w:proofErr w:type="spellEnd"/>
             <w:r>
               <w:t>030</w:t>
             </w:r>
@@ -17802,6 +17859,7 @@
             <w:r>
               <w:t>_</w:t>
             </w:r>
+            <w:proofErr w:type="spellStart"/>
             <w:r>
               <w:rPr>
                 <w:lang w:val="en-US"/>
@@ -17820,6 +17878,7 @@
               </w:rPr>
               <w:t>tWordP</w:t>
             </w:r>
+            <w:proofErr w:type="spellEnd"/>
             <w:r>
               <w:t>030</w:t>
             </w:r>
@@ -21589,7 +21648,7 @@
               <w:spacing w:line="256" w:lineRule="auto"/>
               <w:jc w:val="center"/>
               <w:rPr>
-                <w:lang w:val="en-US" w:eastAsia="en-US"/>
+                <w:lang w:eastAsia="en-US"/>
               </w:rPr>
             </w:pPr>
           </w:p>
@@ -26253,13 +26312,7 @@
               <w:rPr>
                 <w:lang w:val="en-US"/>
               </w:rPr>
-              <w:t>ASU_</w:t>
-            </w:r>
-            <w:r>
-              <w:rPr>
-                <w:lang w:val="en-US"/>
-              </w:rPr>
-              <w:t>set</w:t>
+              <w:t>ASU_set</w:t>
             </w:r>
             <w:r>
               <w:rPr>
@@ -26578,13 +26631,7 @@
               <w:rPr>
                 <w:lang w:val="en-US"/>
               </w:rPr>
-              <w:t>ASU_</w:t>
-            </w:r>
-            <w:r>
-              <w:rPr>
-                <w:lang w:val="en-US"/>
-              </w:rPr>
-              <w:t>set</w:t>
+              <w:t>ASU_set</w:t>
             </w:r>
             <w:r>
               <w:rPr>
@@ -26897,13 +26944,7 @@
               <w:rPr>
                 <w:lang w:val="en-US"/>
               </w:rPr>
-              <w:t>ASU_</w:t>
-            </w:r>
-            <w:r>
-              <w:rPr>
-                <w:lang w:val="en-US"/>
-              </w:rPr>
-              <w:t>set</w:t>
+              <w:t>ASU_set</w:t>
             </w:r>
             <w:r>
               <w:rPr>
@@ -27219,13 +27260,7 @@
                 <w:lang w:val="en-US"/>
               </w:rPr>
               <w:lastRenderedPageBreak/>
-              <w:t>ASU_</w:t>
-            </w:r>
-            <w:r>
-              <w:rPr>
-                <w:lang w:val="en-US"/>
-              </w:rPr>
-              <w:t>set</w:t>
+              <w:t>ASU_set</w:t>
             </w:r>
             <w:r>
               <w:rPr>
@@ -27538,13 +27573,7 @@
               <w:rPr>
                 <w:lang w:val="en-US"/>
               </w:rPr>
-              <w:t>ASU_</w:t>
-            </w:r>
-            <w:r>
-              <w:rPr>
-                <w:lang w:val="en-US"/>
-              </w:rPr>
-              <w:t>set</w:t>
+              <w:t>ASU_set</w:t>
             </w:r>
             <w:r>
               <w:rPr>
@@ -27851,13 +27880,7 @@
               <w:rPr>
                 <w:lang w:val="en-US"/>
               </w:rPr>
-              <w:t>ASU_</w:t>
-            </w:r>
-            <w:r>
-              <w:rPr>
-                <w:lang w:val="en-US"/>
-              </w:rPr>
-              <w:t>set</w:t>
+              <w:t>ASU_set</w:t>
             </w:r>
             <w:r>
               <w:rPr>
@@ -28158,13 +28181,7 @@
               <w:rPr>
                 <w:lang w:val="en-US"/>
               </w:rPr>
-              <w:t>ASU_</w:t>
-            </w:r>
-            <w:r>
-              <w:rPr>
-                <w:lang w:val="en-US"/>
-              </w:rPr>
-              <w:t>set</w:t>
+              <w:t>ASU_set</w:t>
             </w:r>
             <w:r>
               <w:rPr>
@@ -28557,13 +28574,7 @@
               <w:rPr>
                 <w:lang w:val="en-US"/>
               </w:rPr>
-              <w:t>ASU_</w:t>
-            </w:r>
-            <w:r>
-              <w:rPr>
-                <w:lang w:val="en-US"/>
-              </w:rPr>
-              <w:t>set</w:t>
+              <w:t>ASU_set</w:t>
             </w:r>
             <w:r>
               <w:rPr>
@@ -28858,13 +28869,7 @@
               <w:rPr>
                 <w:lang w:val="en-US"/>
               </w:rPr>
-              <w:t>ASU_</w:t>
-            </w:r>
-            <w:r>
-              <w:rPr>
-                <w:lang w:val="en-US"/>
-              </w:rPr>
-              <w:t>set</w:t>
+              <w:t>ASU_set</w:t>
             </w:r>
             <w:r>
               <w:rPr>
@@ -29159,13 +29164,7 @@
               <w:rPr>
                 <w:lang w:val="en-US"/>
               </w:rPr>
-              <w:t>ASU_</w:t>
-            </w:r>
-            <w:r>
-              <w:rPr>
-                <w:lang w:val="en-US"/>
-              </w:rPr>
-              <w:t>set</w:t>
+              <w:t>ASU_set</w:t>
             </w:r>
             <w:r>
               <w:rPr>
@@ -29460,13 +29459,7 @@
               <w:rPr>
                 <w:lang w:val="en-US"/>
               </w:rPr>
-              <w:t>ASU_</w:t>
-            </w:r>
-            <w:r>
-              <w:rPr>
-                <w:lang w:val="en-US"/>
-              </w:rPr>
-              <w:t>set</w:t>
+              <w:t>ASU_set</w:t>
             </w:r>
             <w:r>
               <w:rPr>
@@ -29755,13 +29748,7 @@
               <w:rPr>
                 <w:lang w:val="en-US"/>
               </w:rPr>
-              <w:t>ASU_</w:t>
-            </w:r>
-            <w:r>
-              <w:rPr>
-                <w:lang w:val="en-US"/>
-              </w:rPr>
-              <w:t>set</w:t>
+              <w:t>ASU_set</w:t>
             </w:r>
             <w:r>
               <w:rPr>
@@ -30056,13 +30043,7 @@
               <w:rPr>
                 <w:lang w:val="en-US"/>
               </w:rPr>
-              <w:t>ASU_</w:t>
-            </w:r>
-            <w:r>
-              <w:rPr>
-                <w:lang w:val="en-US"/>
-              </w:rPr>
-              <w:t>set</w:t>
+              <w:t>ASU_set</w:t>
             </w:r>
             <w:r>
               <w:rPr>
@@ -30357,13 +30338,7 @@
               <w:rPr>
                 <w:lang w:val="en-US"/>
               </w:rPr>
-              <w:t>ASU_</w:t>
-            </w:r>
-            <w:r>
-              <w:rPr>
-                <w:lang w:val="en-US"/>
-              </w:rPr>
-              <w:t>set</w:t>
+              <w:t>ASU_set</w:t>
             </w:r>
             <w:r>
               <w:rPr>
@@ -30658,13 +30633,7 @@
               <w:rPr>
                 <w:lang w:val="en-US"/>
               </w:rPr>
-              <w:t>ASU_</w:t>
-            </w:r>
-            <w:r>
-              <w:rPr>
-                <w:lang w:val="en-US"/>
-              </w:rPr>
-              <w:t>set</w:t>
+              <w:t>ASU_set</w:t>
             </w:r>
             <w:r>
               <w:rPr>
@@ -30893,7 +30862,7 @@
               <w:spacing w:line="256" w:lineRule="auto"/>
               <w:jc w:val="center"/>
               <w:rPr>
-                <w:lang w:eastAsia="en-US"/>
+                <w:lang w:val="en-US" w:eastAsia="en-US"/>
               </w:rPr>
             </w:pPr>
           </w:p>
@@ -30913,7 +30882,7 @@
               <w:spacing w:line="256" w:lineRule="auto"/>
               <w:jc w:val="center"/>
               <w:rPr>
-                <w:lang w:eastAsia="en-US"/>
+                <w:lang w:val="en-US" w:eastAsia="en-US"/>
               </w:rPr>
             </w:pPr>
           </w:p>
@@ -31195,12 +31164,14 @@
                 <w:lang w:eastAsia="en-US"/>
               </w:rPr>
             </w:pPr>
+            <w:proofErr w:type="spellStart"/>
             <w:r>
               <w:rPr>
                 <w:lang w:val="en-US" w:eastAsia="en-US"/>
               </w:rPr>
               <w:t>dword</w:t>
             </w:r>
+            <w:proofErr w:type="spellEnd"/>
           </w:p>
         </w:tc>
         <w:tc>
@@ -31524,12 +31495,14 @@
                 <w:lang w:eastAsia="en-US"/>
               </w:rPr>
             </w:pPr>
+            <w:proofErr w:type="spellStart"/>
             <w:r>
               <w:rPr>
                 <w:lang w:val="en-US" w:eastAsia="en-US"/>
               </w:rPr>
               <w:t>dword</w:t>
             </w:r>
+            <w:proofErr w:type="spellEnd"/>
           </w:p>
         </w:tc>
         <w:tc>
@@ -32004,6 +31977,7 @@
             <w:r>
               <w:t>_</w:t>
             </w:r>
+            <w:proofErr w:type="spellStart"/>
             <w:r>
               <w:rPr>
                 <w:lang w:val="en-US"/>
@@ -32016,6 +31990,7 @@
               </w:rPr>
               <w:t>V</w:t>
             </w:r>
+            <w:proofErr w:type="spellEnd"/>
             <w:r>
               <w:t>0</w:t>
             </w:r>
@@ -32741,8 +32716,19 @@
                 <w:sz w:val="20"/>
                 <w:szCs w:val="20"/>
               </w:rPr>
-              <w:t>)/не каскад  (</w:t>
-            </w:r>
+              <w:t xml:space="preserve">)/не </w:t>
+            </w:r>
+            <w:proofErr w:type="gramStart"/>
+            <w:r>
+              <w:rPr>
+                <w:i/>
+                <w:iCs/>
+                <w:sz w:val="20"/>
+                <w:szCs w:val="20"/>
+              </w:rPr>
+              <w:t>каскад  (</w:t>
+            </w:r>
+            <w:proofErr w:type="gramEnd"/>
             <w:r>
               <w:rPr>
                 <w:i/>
@@ -36423,6 +36409,9 @@
           <w:p>
             <w:pPr>
               <w:spacing w:line="256" w:lineRule="auto"/>
+              <w:rPr>
+                <w:lang w:val="en-US"/>
+              </w:rPr>
             </w:pPr>
             <w:r>
               <w:rPr>
@@ -36461,6 +36450,9 @@
               <w:t>OPAN</w:t>
             </w:r>
             <w:r>
+              <w:rPr>
+                <w:lang w:val="en-US"/>
+              </w:rPr>
               <w:t>2</w:t>
             </w:r>
           </w:p>
@@ -36535,7 +36527,21 @@
               <w:rPr>
                 <w:lang w:val="en-US"/>
               </w:rPr>
-              <w:t>0 - set osmos 1 main</w:t>
+              <w:t xml:space="preserve">0 - set </w:t>
+            </w:r>
+            <w:proofErr w:type="spellStart"/>
+            <w:r>
+              <w:rPr>
+                <w:lang w:val="en-US"/>
+              </w:rPr>
+              <w:t>osmos</w:t>
+            </w:r>
+            <w:proofErr w:type="spellEnd"/>
+            <w:r>
+              <w:rPr>
+                <w:lang w:val="en-US"/>
+              </w:rPr>
+              <w:t xml:space="preserve"> 1 main</w:t>
             </w:r>
           </w:p>
         </w:tc>
@@ -36645,7 +36651,21 @@
               <w:rPr>
                 <w:lang w:val="en-US"/>
               </w:rPr>
-              <w:t>1- set osmos 2 main</w:t>
+              <w:t xml:space="preserve">1- set </w:t>
+            </w:r>
+            <w:proofErr w:type="spellStart"/>
+            <w:r>
+              <w:rPr>
+                <w:lang w:val="en-US"/>
+              </w:rPr>
+              <w:t>osmos</w:t>
+            </w:r>
+            <w:proofErr w:type="spellEnd"/>
+            <w:r>
+              <w:rPr>
+                <w:lang w:val="en-US"/>
+              </w:rPr>
+              <w:t xml:space="preserve"> 2 main</w:t>
             </w:r>
           </w:p>
         </w:tc>
@@ -36864,12 +36884,14 @@
             <w:r>
               <w:t xml:space="preserve">3 – </w:t>
             </w:r>
+            <w:proofErr w:type="spellStart"/>
             <w:r>
               <w:rPr>
                 <w:lang w:val="en-US"/>
               </w:rPr>
               <w:t>setByWorkTime</w:t>
             </w:r>
+            <w:proofErr w:type="spellEnd"/>
           </w:p>
         </w:tc>
       </w:tr>
@@ -37984,19 +38006,7 @@
               <w:rPr>
                 <w:lang w:val="en-US"/>
               </w:rPr>
-              <w:t>ASU_</w:t>
-            </w:r>
-            <w:r>
-              <w:rPr>
-                <w:lang w:val="en-US"/>
-              </w:rPr>
-              <w:t>page7_</w:t>
-            </w:r>
-            <w:r>
-              <w:rPr>
-                <w:lang w:val="en-US"/>
-              </w:rPr>
-              <w:t>FIT0</w:t>
+              <w:t>ASU_page7_FIT0</w:t>
             </w:r>
             <w:r>
               <w:rPr>
@@ -38034,19 +38044,7 @@
               <w:rPr>
                 <w:lang w:val="en-US"/>
               </w:rPr>
-              <w:t>ASU_</w:t>
-            </w:r>
-            <w:r>
-              <w:rPr>
-                <w:lang w:val="en-US"/>
-              </w:rPr>
-              <w:t>page7_</w:t>
-            </w:r>
-            <w:r>
-              <w:rPr>
-                <w:lang w:val="en-US"/>
-              </w:rPr>
-              <w:t>FIT0</w:t>
+              <w:t>ASU_page7_FIT0</w:t>
             </w:r>
             <w:r>
               <w:rPr>
@@ -38246,45 +38244,21 @@
               <w:rPr>
                 <w:lang w:val="en-US"/>
               </w:rPr>
-              <w:t>ASU_</w:t>
-            </w:r>
-            <w:r>
-              <w:rPr>
-                <w:lang w:val="en-US"/>
-              </w:rPr>
-              <w:t>page7_</w:t>
-            </w:r>
-            <w:r>
-              <w:rPr>
-                <w:lang w:val="en-US"/>
-              </w:rPr>
-              <w:t>PT030201_from_ASU_3</w:t>
-            </w:r>
-          </w:p>
-          <w:p>
-            <w:pPr>
-              <w:spacing w:line="256" w:lineRule="auto"/>
-              <w:rPr>
-                <w:lang w:val="en-US" w:eastAsia="en-US"/>
-              </w:rPr>
-            </w:pPr>
-            <w:r>
-              <w:rPr>
-                <w:lang w:val="en-US"/>
-              </w:rPr>
-              <w:t>ASU_</w:t>
-            </w:r>
-            <w:r>
-              <w:rPr>
-                <w:lang w:val="en-US"/>
-              </w:rPr>
-              <w:t>page7_</w:t>
-            </w:r>
-            <w:r>
-              <w:rPr>
-                <w:lang w:val="en-US"/>
-              </w:rPr>
-              <w:t>PT030201_to_OPAN2</w:t>
+              <w:t>ASU_page7_PT030201_from_ASU_3</w:t>
+            </w:r>
+          </w:p>
+          <w:p>
+            <w:pPr>
+              <w:spacing w:line="256" w:lineRule="auto"/>
+              <w:rPr>
+                <w:lang w:val="en-US" w:eastAsia="en-US"/>
+              </w:rPr>
+            </w:pPr>
+            <w:r>
+              <w:rPr>
+                <w:lang w:val="en-US"/>
+              </w:rPr>
+              <w:t>ASU_page7_PT030201_to_OPAN2</w:t>
             </w:r>
           </w:p>
         </w:tc>
@@ -38554,7 +38528,43 @@
               <w:rPr>
                 <w:lang w:val="en-US"/>
               </w:rPr>
-              <w:t>ASU_page</w:t>
+              <w:t>ASU_page7</w:t>
+            </w:r>
+            <w:r>
+              <w:rPr>
+                <w:lang w:val="en-US"/>
+              </w:rPr>
+              <w:t>_</w:t>
+            </w:r>
+            <w:r>
+              <w:rPr>
+                <w:lang w:val="en-US"/>
+              </w:rPr>
+              <w:t>counterP</w:t>
+            </w:r>
+            <w:r>
+              <w:rPr>
+                <w:lang w:val="en-US"/>
+              </w:rPr>
+              <w:t>V</w:t>
+            </w:r>
+            <w:r>
+              <w:rPr>
+                <w:lang w:val="en-US"/>
+              </w:rPr>
+              <w:t>0</w:t>
+            </w:r>
+            <w:r>
+              <w:rPr>
+                <w:lang w:val="en-US"/>
+              </w:rPr>
+              <w:t>3</w:t>
+            </w:r>
+            <w:r>
+              <w:rPr>
+                <w:lang w:val="en-US"/>
+              </w:rPr>
+              <w:t>0</w:t>
             </w:r>
             <w:r>
               <w:rPr>
@@ -38566,6 +38576,38 @@
               <w:rPr>
                 <w:lang w:val="en-US"/>
               </w:rPr>
+              <w:t>01</w:t>
+            </w:r>
+            <w:r>
+              <w:rPr>
+                <w:lang w:val="en-US"/>
+              </w:rPr>
+              <w:t>_from_ASU_</w:t>
+            </w:r>
+            <w:r>
+              <w:rPr>
+                <w:lang w:val="en-US"/>
+              </w:rPr>
+              <w:t>3</w:t>
+            </w:r>
+          </w:p>
+          <w:p>
+            <w:pPr>
+              <w:spacing w:line="256" w:lineRule="auto"/>
+              <w:rPr>
+                <w:lang w:val="en-US"/>
+              </w:rPr>
+            </w:pPr>
+            <w:r>
+              <w:rPr>
+                <w:lang w:val="en-US"/>
+              </w:rPr>
+              <w:t>ASU_page7</w:t>
+            </w:r>
+            <w:r>
+              <w:rPr>
+                <w:lang w:val="en-US"/>
+              </w:rPr>
               <w:t>_</w:t>
             </w:r>
             <w:r>
@@ -38614,86 +38656,6 @@
               <w:rPr>
                 <w:lang w:val="en-US"/>
               </w:rPr>
-              <w:t>_from_ASU_</w:t>
-            </w:r>
-            <w:r>
-              <w:rPr>
-                <w:lang w:val="en-US"/>
-              </w:rPr>
-              <w:t>3</w:t>
-            </w:r>
-          </w:p>
-          <w:p>
-            <w:pPr>
-              <w:spacing w:line="256" w:lineRule="auto"/>
-              <w:rPr>
-                <w:lang w:val="en-US"/>
-              </w:rPr>
-            </w:pPr>
-            <w:r>
-              <w:rPr>
-                <w:lang w:val="en-US"/>
-              </w:rPr>
-              <w:t>ASU_page</w:t>
-            </w:r>
-            <w:r>
-              <w:rPr>
-                <w:lang w:val="en-US"/>
-              </w:rPr>
-              <w:t>7</w:t>
-            </w:r>
-            <w:r>
-              <w:rPr>
-                <w:lang w:val="en-US"/>
-              </w:rPr>
-              <w:t>_</w:t>
-            </w:r>
-            <w:r>
-              <w:rPr>
-                <w:lang w:val="en-US"/>
-              </w:rPr>
-              <w:t>counterP</w:t>
-            </w:r>
-            <w:r>
-              <w:rPr>
-                <w:lang w:val="en-US"/>
-              </w:rPr>
-              <w:t>V</w:t>
-            </w:r>
-            <w:r>
-              <w:rPr>
-                <w:lang w:val="en-US"/>
-              </w:rPr>
-              <w:t>0</w:t>
-            </w:r>
-            <w:r>
-              <w:rPr>
-                <w:lang w:val="en-US"/>
-              </w:rPr>
-              <w:t>3</w:t>
-            </w:r>
-            <w:r>
-              <w:rPr>
-                <w:lang w:val="en-US"/>
-              </w:rPr>
-              <w:t>0</w:t>
-            </w:r>
-            <w:r>
-              <w:rPr>
-                <w:lang w:val="en-US"/>
-              </w:rPr>
-              <w:t>7</w:t>
-            </w:r>
-            <w:r>
-              <w:rPr>
-                <w:lang w:val="en-US"/>
-              </w:rPr>
-              <w:t>01</w:t>
-            </w:r>
-            <w:r>
-              <w:rPr>
-                <w:lang w:val="en-US"/>
-              </w:rPr>
               <w:t>_to_OPAN</w:t>
             </w:r>
             <w:r>
@@ -38721,12 +38683,14 @@
                 <w:lang w:val="en-US" w:eastAsia="en-US"/>
               </w:rPr>
             </w:pPr>
+            <w:proofErr w:type="spellStart"/>
             <w:r>
               <w:rPr>
                 <w:lang w:val="en-US" w:eastAsia="en-US"/>
               </w:rPr>
               <w:t>dword</w:t>
             </w:r>
+            <w:proofErr w:type="spellEnd"/>
           </w:p>
         </w:tc>
         <w:tc>
@@ -39003,7 +38967,43 @@
               <w:rPr>
                 <w:lang w:val="en-US"/>
               </w:rPr>
-              <w:t>ASU_page</w:t>
+              <w:t>ASU_page7</w:t>
+            </w:r>
+            <w:r>
+              <w:rPr>
+                <w:lang w:val="en-US"/>
+              </w:rPr>
+              <w:t>_</w:t>
+            </w:r>
+            <w:r>
+              <w:rPr>
+                <w:lang w:val="en-US"/>
+              </w:rPr>
+              <w:t>statWordP</w:t>
+            </w:r>
+            <w:r>
+              <w:rPr>
+                <w:lang w:val="en-US"/>
+              </w:rPr>
+              <w:t>V</w:t>
+            </w:r>
+            <w:r>
+              <w:rPr>
+                <w:lang w:val="en-US"/>
+              </w:rPr>
+              <w:t>0</w:t>
+            </w:r>
+            <w:r>
+              <w:rPr>
+                <w:lang w:val="en-US"/>
+              </w:rPr>
+              <w:t>3</w:t>
+            </w:r>
+            <w:r>
+              <w:rPr>
+                <w:lang w:val="en-US"/>
+              </w:rPr>
+              <w:t>0</w:t>
             </w:r>
             <w:r>
               <w:rPr>
@@ -39015,6 +39015,32 @@
               <w:rPr>
                 <w:lang w:val="en-US"/>
               </w:rPr>
+              <w:t>_from_ASU_</w:t>
+            </w:r>
+            <w:r>
+              <w:rPr>
+                <w:lang w:val="en-US"/>
+              </w:rPr>
+              <w:t>3</w:t>
+            </w:r>
+          </w:p>
+          <w:p>
+            <w:pPr>
+              <w:spacing w:line="256" w:lineRule="auto"/>
+              <w:rPr>
+                <w:lang w:val="en-US"/>
+              </w:rPr>
+            </w:pPr>
+            <w:r>
+              <w:rPr>
+                <w:lang w:val="en-US"/>
+              </w:rPr>
+              <w:t>ASU_page7</w:t>
+            </w:r>
+            <w:r>
+              <w:rPr>
+                <w:lang w:val="en-US"/>
+              </w:rPr>
               <w:t>_</w:t>
             </w:r>
             <w:r>
@@ -39057,33 +39083,93 @@
               <w:rPr>
                 <w:lang w:val="en-US"/>
               </w:rPr>
-              <w:t>_from_ASU_</w:t>
-            </w:r>
-            <w:r>
-              <w:rPr>
-                <w:lang w:val="en-US"/>
-              </w:rPr>
-              <w:t>3</w:t>
-            </w:r>
-          </w:p>
-          <w:p>
-            <w:pPr>
-              <w:spacing w:line="256" w:lineRule="auto"/>
-              <w:rPr>
-                <w:lang w:val="en-US"/>
-              </w:rPr>
-            </w:pPr>
-            <w:r>
-              <w:rPr>
-                <w:lang w:val="en-US"/>
-              </w:rPr>
-              <w:t>ASU_page</w:t>
-            </w:r>
-            <w:r>
-              <w:rPr>
-                <w:lang w:val="en-US"/>
-              </w:rPr>
-              <w:t>7</w:t>
+              <w:t>_to_OPAN</w:t>
+            </w:r>
+            <w:r>
+              <w:rPr>
+                <w:lang w:val="en-US"/>
+              </w:rPr>
+              <w:t>2</w:t>
+            </w:r>
+          </w:p>
+        </w:tc>
+        <w:tc>
+          <w:tcPr>
+            <w:tcW w:w="1055" w:type="dxa"/>
+            <w:tcBorders>
+              <w:top w:val="single" w:sz="4" w:space="0" w:color="auto"/>
+              <w:left w:val="single" w:sz="4" w:space="0" w:color="auto"/>
+              <w:bottom w:val="single" w:sz="4" w:space="0" w:color="auto"/>
+              <w:right w:val="single" w:sz="4" w:space="0" w:color="auto"/>
+            </w:tcBorders>
+          </w:tcPr>
+          <w:p>
+            <w:pPr>
+              <w:spacing w:line="256" w:lineRule="auto"/>
+              <w:rPr>
+                <w:lang w:val="en-US" w:eastAsia="en-US"/>
+              </w:rPr>
+            </w:pPr>
+            <w:r>
+              <w:rPr>
+                <w:lang w:val="en-US"/>
+              </w:rPr>
+              <w:t>word</w:t>
+            </w:r>
+          </w:p>
+        </w:tc>
+        <w:tc>
+          <w:tcPr>
+            <w:tcW w:w="1034" w:type="dxa"/>
+            <w:tcBorders>
+              <w:top w:val="single" w:sz="4" w:space="0" w:color="auto"/>
+              <w:left w:val="single" w:sz="4" w:space="0" w:color="auto"/>
+              <w:bottom w:val="single" w:sz="4" w:space="0" w:color="auto"/>
+              <w:right w:val="single" w:sz="4" w:space="0" w:color="auto"/>
+            </w:tcBorders>
+            <w:shd w:val="clear" w:color="auto" w:fill="auto"/>
+          </w:tcPr>
+          <w:p>
+            <w:pPr>
+              <w:spacing w:line="256" w:lineRule="auto"/>
+              <w:jc w:val="center"/>
+              <w:rPr>
+                <w:highlight w:val="yellow"/>
+                <w:lang w:val="en-US" w:eastAsia="en-US"/>
+              </w:rPr>
+            </w:pPr>
+            <w:r>
+              <w:rPr>
+                <w:highlight w:val="yellow"/>
+                <w:lang w:eastAsia="en-US"/>
+              </w:rPr>
+              <w:t>156</w:t>
+            </w:r>
+          </w:p>
+        </w:tc>
+        <w:tc>
+          <w:tcPr>
+            <w:tcW w:w="6376" w:type="dxa"/>
+            <w:tcBorders>
+              <w:top w:val="single" w:sz="4" w:space="0" w:color="auto"/>
+              <w:left w:val="single" w:sz="4" w:space="0" w:color="auto"/>
+              <w:bottom w:val="single" w:sz="4" w:space="0" w:color="auto"/>
+              <w:right w:val="single" w:sz="4" w:space="0" w:color="auto"/>
+            </w:tcBorders>
+          </w:tcPr>
+          <w:p>
+            <w:pPr>
+              <w:spacing w:line="256" w:lineRule="auto"/>
+              <w:jc w:val="center"/>
+              <w:rPr>
+                <w:lang w:val="en-US"/>
+              </w:rPr>
+            </w:pPr>
+            <w:r>
+              <w:rPr>
+                <w:lang w:val="en-US"/>
+              </w:rPr>
+              <w:t>ASU</w:t>
             </w:r>
             <w:r>
               <w:rPr>
@@ -39107,31 +39193,13 @@
               <w:rPr>
                 <w:lang w:val="en-US"/>
               </w:rPr>
-              <w:t>0</w:t>
-            </w:r>
-            <w:r>
-              <w:rPr>
-                <w:lang w:val="en-US"/>
-              </w:rPr>
-              <w:t>3</w:t>
-            </w:r>
-            <w:r>
-              <w:rPr>
-                <w:lang w:val="en-US"/>
-              </w:rPr>
-              <w:t>0</w:t>
-            </w:r>
-            <w:r>
-              <w:rPr>
-                <w:lang w:val="en-US"/>
-              </w:rPr>
-              <w:t>7</w:t>
-            </w:r>
-            <w:r>
-              <w:rPr>
-                <w:lang w:val="en-US"/>
-              </w:rPr>
-              <w:t>_to_OPAN</w:t>
+              <w:t>0307_</w:t>
+            </w:r>
+            <w:r>
+              <w:rPr>
+                <w:lang w:val="en-US"/>
+              </w:rPr>
+              <w:t>OPAN</w:t>
             </w:r>
             <w:r>
               <w:rPr>
@@ -39140,126 +39208,13 @@
               <w:t>2</w:t>
             </w:r>
           </w:p>
-        </w:tc>
-        <w:tc>
-          <w:tcPr>
-            <w:tcW w:w="1055" w:type="dxa"/>
-            <w:tcBorders>
-              <w:top w:val="single" w:sz="4" w:space="0" w:color="auto"/>
-              <w:left w:val="single" w:sz="4" w:space="0" w:color="auto"/>
-              <w:bottom w:val="single" w:sz="4" w:space="0" w:color="auto"/>
-              <w:right w:val="single" w:sz="4" w:space="0" w:color="auto"/>
-            </w:tcBorders>
-          </w:tcPr>
-          <w:p>
-            <w:pPr>
-              <w:spacing w:line="256" w:lineRule="auto"/>
-              <w:rPr>
-                <w:lang w:val="en-US" w:eastAsia="en-US"/>
-              </w:rPr>
-            </w:pPr>
-            <w:r>
-              <w:rPr>
-                <w:lang w:val="en-US"/>
-              </w:rPr>
-              <w:t>word</w:t>
-            </w:r>
-          </w:p>
-        </w:tc>
-        <w:tc>
-          <w:tcPr>
-            <w:tcW w:w="1034" w:type="dxa"/>
-            <w:tcBorders>
-              <w:top w:val="single" w:sz="4" w:space="0" w:color="auto"/>
-              <w:left w:val="single" w:sz="4" w:space="0" w:color="auto"/>
-              <w:bottom w:val="single" w:sz="4" w:space="0" w:color="auto"/>
-              <w:right w:val="single" w:sz="4" w:space="0" w:color="auto"/>
-            </w:tcBorders>
-            <w:shd w:val="clear" w:color="auto" w:fill="auto"/>
-          </w:tcPr>
-          <w:p>
-            <w:pPr>
-              <w:spacing w:line="256" w:lineRule="auto"/>
-              <w:jc w:val="center"/>
-              <w:rPr>
-                <w:highlight w:val="yellow"/>
-                <w:lang w:val="en-US" w:eastAsia="en-US"/>
-              </w:rPr>
-            </w:pPr>
-            <w:r>
-              <w:rPr>
-                <w:highlight w:val="yellow"/>
-                <w:lang w:eastAsia="en-US"/>
-              </w:rPr>
-              <w:t>156</w:t>
-            </w:r>
-          </w:p>
-        </w:tc>
-        <w:tc>
-          <w:tcPr>
-            <w:tcW w:w="6376" w:type="dxa"/>
-            <w:tcBorders>
-              <w:top w:val="single" w:sz="4" w:space="0" w:color="auto"/>
-              <w:left w:val="single" w:sz="4" w:space="0" w:color="auto"/>
-              <w:bottom w:val="single" w:sz="4" w:space="0" w:color="auto"/>
-              <w:right w:val="single" w:sz="4" w:space="0" w:color="auto"/>
-            </w:tcBorders>
-          </w:tcPr>
-          <w:p>
-            <w:pPr>
-              <w:spacing w:line="256" w:lineRule="auto"/>
-              <w:jc w:val="center"/>
-            </w:pPr>
-            <w:r>
-              <w:rPr>
-                <w:lang w:val="en-US"/>
-              </w:rPr>
-              <w:t>ASU</w:t>
-            </w:r>
-            <w:r>
-              <w:t>_</w:t>
-            </w:r>
-            <w:r>
-              <w:rPr>
-                <w:lang w:val="en-US"/>
-              </w:rPr>
-              <w:t>statWordP</w:t>
-            </w:r>
-            <w:r>
-              <w:rPr>
-                <w:lang w:val="en-US"/>
-              </w:rPr>
-              <w:t>V</w:t>
-            </w:r>
-            <w:r>
-              <w:t>0</w:t>
-            </w:r>
-            <w:r>
-              <w:t>3</w:t>
-            </w:r>
-            <w:r>
-              <w:t>0</w:t>
-            </w:r>
-            <w:r>
-              <w:t>7</w:t>
-            </w:r>
-            <w:r>
-              <w:t>_</w:t>
-            </w:r>
-            <w:r>
-              <w:rPr>
-                <w:lang w:val="en-US"/>
-              </w:rPr>
-              <w:t>OPAN</w:t>
-            </w:r>
-            <w:r>
-              <w:t>2</w:t>
-            </w:r>
-          </w:p>
-          <w:p>
-            <w:pPr>
-              <w:spacing w:line="256" w:lineRule="auto"/>
-              <w:jc w:val="center"/>
+          <w:p>
+            <w:pPr>
+              <w:spacing w:line="256" w:lineRule="auto"/>
+              <w:jc w:val="center"/>
+              <w:rPr>
+                <w:lang w:val="en-US"/>
+              </w:rPr>
             </w:pPr>
             <w:r>
               <w:rPr>
@@ -39268,6 +39223,9 @@
               <w:t>PSW</w:t>
             </w:r>
             <w:r>
+              <w:rPr>
+                <w:lang w:val="en-US"/>
+              </w:rPr>
               <w:t>316</w:t>
             </w:r>
           </w:p>
@@ -39276,17 +39234,50 @@
               <w:spacing w:line="256" w:lineRule="auto"/>
               <w:jc w:val="center"/>
               <w:rPr>
-                <w:lang w:eastAsia="en-US"/>
-              </w:rPr>
-            </w:pPr>
-            <w:r>
-              <w:t>4</w:t>
-            </w:r>
-            <w:r>
-              <w:t xml:space="preserve"> – </w:t>
-            </w:r>
-            <w:r>
-              <w:t>сигнал на запуск насоса 1</w:t>
+                <w:lang w:val="en-US" w:eastAsia="en-US"/>
+              </w:rPr>
+            </w:pPr>
+            <w:r>
+              <w:rPr>
+                <w:lang w:val="en-US"/>
+              </w:rPr>
+              <w:t xml:space="preserve">4 – </w:t>
+            </w:r>
+            <w:r>
+              <w:t>сигнал</w:t>
+            </w:r>
+            <w:r>
+              <w:rPr>
+                <w:lang w:val="en-US"/>
+              </w:rPr>
+              <w:t xml:space="preserve"> </w:t>
+            </w:r>
+            <w:r>
+              <w:t>на</w:t>
+            </w:r>
+            <w:r>
+              <w:rPr>
+                <w:lang w:val="en-US"/>
+              </w:rPr>
+              <w:t xml:space="preserve"> </w:t>
+            </w:r>
+            <w:r>
+              <w:t>запуск</w:t>
+            </w:r>
+            <w:r>
+              <w:rPr>
+                <w:lang w:val="en-US"/>
+              </w:rPr>
+              <w:t xml:space="preserve"> </w:t>
+            </w:r>
+            <w:r>
+              <w:t>насоса</w:t>
+            </w:r>
+            <w:r>
+              <w:rPr>
+                <w:lang w:val="en-US"/>
+              </w:rPr>
+              <w:t xml:space="preserve"> 1</w:t>
             </w:r>
           </w:p>
         </w:tc>
@@ -39310,7 +39301,7 @@
               <w:spacing w:line="256" w:lineRule="auto"/>
               <w:jc w:val="center"/>
               <w:rPr>
-                <w:lang w:eastAsia="en-US"/>
+                <w:lang w:val="en-US" w:eastAsia="en-US"/>
               </w:rPr>
             </w:pPr>
           </w:p>
@@ -39330,7 +39321,7 @@
             <w:pPr>
               <w:spacing w:line="256" w:lineRule="auto"/>
               <w:rPr>
-                <w:lang w:eastAsia="en-US"/>
+                <w:lang w:val="en-US" w:eastAsia="en-US"/>
               </w:rPr>
             </w:pPr>
           </w:p>
@@ -39349,7 +39340,7 @@
             <w:pPr>
               <w:spacing w:line="256" w:lineRule="auto"/>
               <w:rPr>
-                <w:lang w:eastAsia="en-US"/>
+                <w:lang w:val="en-US" w:eastAsia="en-US"/>
               </w:rPr>
             </w:pPr>
           </w:p>
@@ -39371,7 +39362,7 @@
               <w:jc w:val="center"/>
               <w:rPr>
                 <w:highlight w:val="yellow"/>
-                <w:lang w:eastAsia="en-US"/>
+                <w:lang w:val="en-US" w:eastAsia="en-US"/>
               </w:rPr>
             </w:pPr>
           </w:p>
@@ -39391,7 +39382,7 @@
               <w:spacing w:line="256" w:lineRule="auto"/>
               <w:jc w:val="center"/>
               <w:rPr>
-                <w:lang w:eastAsia="en-US"/>
+                <w:lang w:val="en-US" w:eastAsia="en-US"/>
               </w:rPr>
             </w:pPr>
           </w:p>
@@ -39416,7 +39407,7 @@
               <w:spacing w:line="256" w:lineRule="auto"/>
               <w:jc w:val="center"/>
               <w:rPr>
-                <w:lang w:eastAsia="en-US"/>
+                <w:lang w:val="en-US" w:eastAsia="en-US"/>
               </w:rPr>
             </w:pPr>
           </w:p>
@@ -39443,13 +39434,7 @@
               <w:rPr>
                 <w:lang w:val="en-US"/>
               </w:rPr>
-              <w:t>ASU_page</w:t>
-            </w:r>
-            <w:r>
-              <w:rPr>
-                <w:lang w:val="en-US"/>
-              </w:rPr>
-              <w:t>7</w:t>
+              <w:t>ASU_page7</w:t>
             </w:r>
             <w:r>
               <w:rPr>
@@ -39511,13 +39496,7 @@
               <w:rPr>
                 <w:lang w:val="en-US"/>
               </w:rPr>
-              <w:t>ASU_page</w:t>
-            </w:r>
-            <w:r>
-              <w:rPr>
-                <w:lang w:val="en-US"/>
-              </w:rPr>
-              <w:t>7</w:t>
+              <w:t>ASU_page7</w:t>
             </w:r>
             <w:r>
               <w:rPr>
@@ -39750,13 +39729,7 @@
               <w:rPr>
                 <w:lang w:val="en-US"/>
               </w:rPr>
-              <w:t>ASU_page</w:t>
-            </w:r>
-            <w:r>
-              <w:rPr>
-                <w:lang w:val="en-US"/>
-              </w:rPr>
-              <w:t>7</w:t>
+              <w:t>ASU_page7</w:t>
             </w:r>
             <w:r>
               <w:rPr>
@@ -39818,13 +39791,7 @@
               <w:rPr>
                 <w:lang w:val="en-US"/>
               </w:rPr>
-              <w:t>ASU_page</w:t>
-            </w:r>
-            <w:r>
-              <w:rPr>
-                <w:lang w:val="en-US"/>
-              </w:rPr>
-              <w:t>7</w:t>
+              <w:t>ASU_page7</w:t>
             </w:r>
             <w:r>
               <w:rPr>
@@ -40057,13 +40024,7 @@
               <w:rPr>
                 <w:lang w:val="en-US"/>
               </w:rPr>
-              <w:t>ASU_page</w:t>
-            </w:r>
-            <w:r>
-              <w:rPr>
-                <w:lang w:val="en-US"/>
-              </w:rPr>
-              <w:t>7</w:t>
+              <w:t>ASU_page7</w:t>
             </w:r>
             <w:r>
               <w:rPr>
@@ -40125,13 +40086,7 @@
               <w:rPr>
                 <w:lang w:val="en-US"/>
               </w:rPr>
-              <w:t>ASU_page</w:t>
-            </w:r>
-            <w:r>
-              <w:rPr>
-                <w:lang w:val="en-US"/>
-              </w:rPr>
-              <w:t>7</w:t>
+              <w:t>ASU_page7</w:t>
             </w:r>
             <w:r>
               <w:rPr>
@@ -40364,13 +40319,7 @@
               <w:rPr>
                 <w:lang w:val="en-US"/>
               </w:rPr>
-              <w:t>ASU_page</w:t>
-            </w:r>
-            <w:r>
-              <w:rPr>
-                <w:lang w:val="en-US"/>
-              </w:rPr>
-              <w:t>7</w:t>
+              <w:t>ASU_page7</w:t>
             </w:r>
             <w:r>
               <w:rPr>
@@ -40432,13 +40381,7 @@
               <w:rPr>
                 <w:lang w:val="en-US"/>
               </w:rPr>
-              <w:t>ASU_page</w:t>
-            </w:r>
-            <w:r>
-              <w:rPr>
-                <w:lang w:val="en-US"/>
-              </w:rPr>
-              <w:t>7</w:t>
+              <w:t>ASU_page7</w:t>
             </w:r>
             <w:r>
               <w:rPr>
@@ -40671,13 +40614,7 @@
               <w:rPr>
                 <w:lang w:val="en-US"/>
               </w:rPr>
-              <w:t>ASU_page</w:t>
-            </w:r>
-            <w:r>
-              <w:rPr>
-                <w:lang w:val="en-US"/>
-              </w:rPr>
-              <w:t>7</w:t>
+              <w:t>ASU_page7</w:t>
             </w:r>
             <w:r>
               <w:rPr>
@@ -40751,13 +40688,7 @@
               <w:rPr>
                 <w:lang w:val="en-US"/>
               </w:rPr>
-              <w:t>ASU_page</w:t>
-            </w:r>
-            <w:r>
-              <w:rPr>
-                <w:lang w:val="en-US"/>
-              </w:rPr>
-              <w:t>7</w:t>
+              <w:t>ASU_page7</w:t>
             </w:r>
             <w:r>
               <w:rPr>
@@ -45042,7 +44973,7 @@
               <w:spacing w:line="256" w:lineRule="auto"/>
               <w:jc w:val="center"/>
               <w:rPr>
-                <w:lang w:eastAsia="en-US"/>
+                <w:lang w:val="en-US" w:eastAsia="en-US"/>
               </w:rPr>
             </w:pPr>
           </w:p>
@@ -45890,12 +45821,14 @@
                 <w:lang w:eastAsia="en-US"/>
               </w:rPr>
             </w:pPr>
+            <w:proofErr w:type="spellStart"/>
             <w:r>
               <w:rPr>
                 <w:lang w:val="en-US" w:eastAsia="en-US"/>
               </w:rPr>
               <w:t>dword</w:t>
             </w:r>
+            <w:proofErr w:type="spellEnd"/>
           </w:p>
         </w:tc>
         <w:tc>
@@ -46378,6 +46311,9 @@
             <w:pPr>
               <w:spacing w:line="256" w:lineRule="auto"/>
               <w:jc w:val="center"/>
+              <w:rPr>
+                <w:lang w:val="en-US"/>
+              </w:rPr>
             </w:pPr>
             <w:r>
               <w:rPr>
@@ -46386,6 +46322,9 @@
               <w:t>ASU</w:t>
             </w:r>
             <w:r>
+              <w:rPr>
+                <w:lang w:val="en-US"/>
+              </w:rPr>
               <w:t>_</w:t>
             </w:r>
             <w:r>
@@ -46401,19 +46340,10 @@
               <w:t>V</w:t>
             </w:r>
             <w:r>
-              <w:t>0</w:t>
-            </w:r>
-            <w:r>
-              <w:t>3</w:t>
-            </w:r>
-            <w:r>
-              <w:t>0</w:t>
-            </w:r>
-            <w:r>
-              <w:t>7</w:t>
-            </w:r>
-            <w:r>
-              <w:t>_</w:t>
+              <w:rPr>
+                <w:lang w:val="en-US"/>
+              </w:rPr>
+              <w:t>0307_</w:t>
             </w:r>
             <w:r>
               <w:rPr>
@@ -46422,6 +46352,9 @@
               <w:t>OPAN</w:t>
             </w:r>
             <w:r>
+              <w:rPr>
+                <w:lang w:val="en-US"/>
+              </w:rPr>
               <w:t>2</w:t>
             </w:r>
           </w:p>
@@ -46429,6 +46362,9 @@
             <w:pPr>
               <w:spacing w:line="256" w:lineRule="auto"/>
               <w:jc w:val="center"/>
+              <w:rPr>
+                <w:lang w:val="en-US"/>
+              </w:rPr>
             </w:pPr>
             <w:r>
               <w:rPr>
@@ -46437,6 +46373,9 @@
               <w:t>PSW</w:t>
             </w:r>
             <w:r>
+              <w:rPr>
+                <w:lang w:val="en-US"/>
+              </w:rPr>
               <w:t>316</w:t>
             </w:r>
           </w:p>
@@ -46445,17 +46384,50 @@
               <w:spacing w:line="256" w:lineRule="auto"/>
               <w:jc w:val="center"/>
               <w:rPr>
-                <w:lang w:eastAsia="en-US"/>
-              </w:rPr>
-            </w:pPr>
-            <w:r>
-              <w:t>5</w:t>
-            </w:r>
-            <w:r>
-              <w:t xml:space="preserve"> – </w:t>
-            </w:r>
-            <w:r>
-              <w:t>сигнал на запуск осмос 2</w:t>
+                <w:lang w:val="en-US" w:eastAsia="en-US"/>
+              </w:rPr>
+            </w:pPr>
+            <w:r>
+              <w:rPr>
+                <w:lang w:val="en-US"/>
+              </w:rPr>
+              <w:t xml:space="preserve">5 – </w:t>
+            </w:r>
+            <w:r>
+              <w:t>сигнал</w:t>
+            </w:r>
+            <w:r>
+              <w:rPr>
+                <w:lang w:val="en-US"/>
+              </w:rPr>
+              <w:t xml:space="preserve"> </w:t>
+            </w:r>
+            <w:r>
+              <w:t>на</w:t>
+            </w:r>
+            <w:r>
+              <w:rPr>
+                <w:lang w:val="en-US"/>
+              </w:rPr>
+              <w:t xml:space="preserve"> </w:t>
+            </w:r>
+            <w:r>
+              <w:t>запуск</w:t>
+            </w:r>
+            <w:r>
+              <w:rPr>
+                <w:lang w:val="en-US"/>
+              </w:rPr>
+              <w:t xml:space="preserve"> </w:t>
+            </w:r>
+            <w:r>
+              <w:t>осмос</w:t>
+            </w:r>
+            <w:r>
+              <w:rPr>
+                <w:lang w:val="en-US"/>
+              </w:rPr>
+              <w:t xml:space="preserve"> 2</w:t>
             </w:r>
           </w:p>
         </w:tc>
@@ -46479,7 +46451,7 @@
               <w:spacing w:line="256" w:lineRule="auto"/>
               <w:jc w:val="center"/>
               <w:rPr>
-                <w:lang w:eastAsia="en-US"/>
+                <w:lang w:val="en-US" w:eastAsia="en-US"/>
               </w:rPr>
             </w:pPr>
           </w:p>
@@ -46499,7 +46471,7 @@
             <w:pPr>
               <w:spacing w:line="256" w:lineRule="auto"/>
               <w:rPr>
-                <w:lang w:eastAsia="en-US"/>
+                <w:lang w:val="en-US" w:eastAsia="en-US"/>
               </w:rPr>
             </w:pPr>
           </w:p>
@@ -46518,7 +46490,7 @@
             <w:pPr>
               <w:spacing w:line="256" w:lineRule="auto"/>
               <w:rPr>
-                <w:lang w:eastAsia="en-US"/>
+                <w:lang w:val="en-US" w:eastAsia="en-US"/>
               </w:rPr>
             </w:pPr>
           </w:p>
@@ -46540,7 +46512,7 @@
               <w:jc w:val="center"/>
               <w:rPr>
                 <w:highlight w:val="yellow"/>
-                <w:lang w:eastAsia="en-US"/>
+                <w:lang w:val="en-US" w:eastAsia="en-US"/>
               </w:rPr>
             </w:pPr>
           </w:p>
@@ -46560,7 +46532,7 @@
               <w:spacing w:line="256" w:lineRule="auto"/>
               <w:jc w:val="center"/>
               <w:rPr>
-                <w:lang w:eastAsia="en-US"/>
+                <w:lang w:val="en-US" w:eastAsia="en-US"/>
               </w:rPr>
             </w:pPr>
           </w:p>
@@ -46585,7 +46557,7 @@
               <w:spacing w:line="256" w:lineRule="auto"/>
               <w:jc w:val="center"/>
               <w:rPr>
-                <w:lang w:eastAsia="en-US"/>
+                <w:lang w:val="en-US" w:eastAsia="en-US"/>
               </w:rPr>
             </w:pPr>
           </w:p>
@@ -53318,7 +53290,7 @@
               <w:spacing w:line="256" w:lineRule="auto"/>
               <w:jc w:val="center"/>
               <w:rPr>
-                <w:lang w:eastAsia="en-US"/>
+                <w:lang w:val="en-US" w:eastAsia="en-US"/>
               </w:rPr>
             </w:pPr>
             <w:r>
@@ -53340,6 +53312,9 @@
               <w:t>_OPAN</w:t>
             </w:r>
             <w:r>
+              <w:rPr>
+                <w:lang w:val="en-US"/>
+              </w:rPr>
               <w:t>2</w:t>
             </w:r>
           </w:p>
@@ -53539,7 +53514,7 @@
               <w:spacing w:line="256" w:lineRule="auto"/>
               <w:jc w:val="center"/>
               <w:rPr>
-                <w:lang w:eastAsia="en-US"/>
+                <w:lang w:val="en-US" w:eastAsia="en-US"/>
               </w:rPr>
             </w:pPr>
             <w:r>
@@ -53561,6 +53536,9 @@
               <w:t>_OPAN</w:t>
             </w:r>
             <w:r>
+              <w:rPr>
+                <w:lang w:val="en-US"/>
+              </w:rPr>
               <w:t>2</w:t>
             </w:r>
           </w:p>
@@ -53760,7 +53738,7 @@
               <w:spacing w:line="256" w:lineRule="auto"/>
               <w:jc w:val="center"/>
               <w:rPr>
-                <w:lang w:eastAsia="en-US"/>
+                <w:lang w:val="en-US" w:eastAsia="en-US"/>
               </w:rPr>
             </w:pPr>
             <w:r>
@@ -53782,6 +53760,9 @@
               <w:t>_OPAN</w:t>
             </w:r>
             <w:r>
+              <w:rPr>
+                <w:lang w:val="en-US"/>
+              </w:rPr>
               <w:t>2</w:t>
             </w:r>
           </w:p>
@@ -53981,7 +53962,7 @@
               <w:spacing w:line="256" w:lineRule="auto"/>
               <w:jc w:val="center"/>
               <w:rPr>
-                <w:lang w:eastAsia="en-US"/>
+                <w:lang w:val="en-US" w:eastAsia="en-US"/>
               </w:rPr>
             </w:pPr>
             <w:r>
@@ -54003,6 +53984,9 @@
               <w:t>_OPAN</w:t>
             </w:r>
             <w:r>
+              <w:rPr>
+                <w:lang w:val="en-US"/>
+              </w:rPr>
               <w:t>2</w:t>
             </w:r>
           </w:p>
@@ -54651,6 +54635,7 @@
             <w:r>
               <w:t>_</w:t>
             </w:r>
+            <w:proofErr w:type="spellStart"/>
             <w:r>
               <w:rPr>
                 <w:lang w:val="en-US"/>
@@ -54663,6 +54648,7 @@
               </w:rPr>
               <w:t>V</w:t>
             </w:r>
+            <w:proofErr w:type="spellEnd"/>
             <w:r>
               <w:t>0</w:t>
             </w:r>
@@ -54721,19 +54707,41 @@
                 <w:sz w:val="20"/>
                 <w:szCs w:val="20"/>
               </w:rPr>
-              <w:t>Еще см.экран 6</w:t>
-            </w:r>
-          </w:p>
-          <w:p>
-            <w:pPr>
-              <w:spacing w:line="256" w:lineRule="auto"/>
-              <w:jc w:val="center"/>
+              <w:t xml:space="preserve">Еще </w:t>
+            </w:r>
+            <w:proofErr w:type="spellStart"/>
+            <w:proofErr w:type="gramStart"/>
+            <w:r>
               <w:rPr>
                 <w:i/>
                 <w:iCs/>
                 <w:sz w:val="20"/>
                 <w:szCs w:val="20"/>
               </w:rPr>
+              <w:t>см.экран</w:t>
+            </w:r>
+            <w:proofErr w:type="spellEnd"/>
+            <w:proofErr w:type="gramEnd"/>
+            <w:r>
+              <w:rPr>
+                <w:i/>
+                <w:iCs/>
+                <w:sz w:val="20"/>
+                <w:szCs w:val="20"/>
+              </w:rPr>
+              <w:t xml:space="preserve"> 6</w:t>
+            </w:r>
+          </w:p>
+          <w:p>
+            <w:pPr>
+              <w:spacing w:line="256" w:lineRule="auto"/>
+              <w:jc w:val="center"/>
+              <w:rPr>
+                <w:i/>
+                <w:iCs/>
+                <w:sz w:val="20"/>
+                <w:szCs w:val="20"/>
+              </w:rPr>
             </w:pPr>
             <w:r>
               <w:t>8 – режим работы каскад (</w:t>
@@ -54745,8 +54753,13 @@
               <w:t>true</w:t>
             </w:r>
             <w:r>
-              <w:t>)/не каскад  (</w:t>
-            </w:r>
+              <w:t xml:space="preserve">)/не </w:t>
+            </w:r>
+            <w:proofErr w:type="gramStart"/>
+            <w:r>
+              <w:t>каскад  (</w:t>
+            </w:r>
+            <w:proofErr w:type="gramEnd"/>
             <w:r>
               <w:rPr>
                 <w:lang w:val="en-US"/>
@@ -55130,7 +55143,13 @@
               <w:rPr>
                 <w:lang w:val="en-US"/>
               </w:rPr>
-              <w:t>OPAN1</w:t>
+              <w:t>OPAN</w:t>
+            </w:r>
+            <w:r>
+              <w:rPr>
+                <w:lang w:val="en-US"/>
+              </w:rPr>
+              <w:t>2</w:t>
             </w:r>
           </w:p>
         </w:tc>
@@ -55374,7 +55393,13 @@
               <w:rPr>
                 <w:lang w:val="en-US"/>
               </w:rPr>
-              <w:t>OPAN1</w:t>
+              <w:t>OPAN</w:t>
+            </w:r>
+            <w:r>
+              <w:rPr>
+                <w:lang w:val="en-US"/>
+              </w:rPr>
+              <w:t>2</w:t>
             </w:r>
           </w:p>
         </w:tc>
@@ -55616,7 +55641,13 @@
               <w:rPr>
                 <w:lang w:val="en-US"/>
               </w:rPr>
-              <w:t>OPAN1</w:t>
+              <w:t>OPAN</w:t>
+            </w:r>
+            <w:r>
+              <w:rPr>
+                <w:lang w:val="en-US"/>
+              </w:rPr>
+              <w:t>2</w:t>
             </w:r>
           </w:p>
         </w:tc>
@@ -55857,7 +55888,13 @@
               <w:rPr>
                 <w:lang w:val="en-US"/>
               </w:rPr>
-              <w:t>OPAN1</w:t>
+              <w:t>OPAN</w:t>
+            </w:r>
+            <w:r>
+              <w:rPr>
+                <w:lang w:val="en-US"/>
+              </w:rPr>
+              <w:t>2</w:t>
             </w:r>
           </w:p>
         </w:tc>
@@ -56092,7 +56129,13 @@
               <w:rPr>
                 <w:lang w:val="en-US"/>
               </w:rPr>
-              <w:t>_OPAN1</w:t>
+              <w:t>_OPAN</w:t>
+            </w:r>
+            <w:r>
+              <w:rPr>
+                <w:lang w:val="en-US"/>
+              </w:rPr>
+              <w:t>2</w:t>
             </w:r>
           </w:p>
         </w:tc>
@@ -56382,7 +56425,13 @@
               <w:rPr>
                 <w:lang w:val="en-US"/>
               </w:rPr>
-              <w:t>OPAN1</w:t>
+              <w:t>OPAN</w:t>
+            </w:r>
+            <w:r>
+              <w:rPr>
+                <w:lang w:val="en-US"/>
+              </w:rPr>
+              <w:t>2</w:t>
             </w:r>
           </w:p>
         </w:tc>
@@ -56540,6 +56589,9 @@
               <w:t>ASU_page</w:t>
             </w:r>
             <w:r>
+              <w:rPr>
+                <w:lang w:val="en-US"/>
+              </w:rPr>
               <w:t>10</w:t>
             </w:r>
             <w:r>
@@ -56593,6 +56645,9 @@
               <w:t>ASU_page</w:t>
             </w:r>
             <w:r>
+              <w:rPr>
+                <w:lang w:val="en-US"/>
+              </w:rPr>
               <w:t>10</w:t>
             </w:r>
             <w:r>
@@ -56694,6 +56749,9 @@
           <w:p>
             <w:pPr>
               <w:spacing w:line="256" w:lineRule="auto"/>
+              <w:rPr>
+                <w:lang w:val="en-US"/>
+              </w:rPr>
             </w:pPr>
             <w:r>
               <w:rPr>
@@ -56714,6 +56772,9 @@
               <w:t>PV0</w:t>
             </w:r>
             <w:r>
+              <w:rPr>
+                <w:lang w:val="en-US"/>
+              </w:rPr>
               <w:t>3</w:t>
             </w:r>
             <w:r>
@@ -56723,6 +56784,9 @@
               <w:t>0</w:t>
             </w:r>
             <w:r>
+              <w:rPr>
+                <w:lang w:val="en-US"/>
+              </w:rPr>
               <w:t>7</w:t>
             </w:r>
             <w:r>
@@ -56738,6 +56802,9 @@
               <w:t>OPAN</w:t>
             </w:r>
             <w:r>
+              <w:rPr>
+                <w:lang w:val="en-US"/>
+              </w:rPr>
               <w:t>2</w:t>
             </w:r>
           </w:p>
@@ -56835,7 +56902,29 @@
                 <w:sz w:val="20"/>
                 <w:szCs w:val="20"/>
               </w:rPr>
-              <w:t>еще см.в экране 6</w:t>
+              <w:t xml:space="preserve">еще </w:t>
+            </w:r>
+            <w:proofErr w:type="spellStart"/>
+            <w:proofErr w:type="gramStart"/>
+            <w:r>
+              <w:rPr>
+                <w:i/>
+                <w:iCs/>
+                <w:sz w:val="20"/>
+                <w:szCs w:val="20"/>
+              </w:rPr>
+              <w:t>см.в</w:t>
+            </w:r>
+            <w:proofErr w:type="spellEnd"/>
+            <w:proofErr w:type="gramEnd"/>
+            <w:r>
+              <w:rPr>
+                <w:i/>
+                <w:iCs/>
+                <w:sz w:val="20"/>
+                <w:szCs w:val="20"/>
+              </w:rPr>
+              <w:t xml:space="preserve"> экране 6</w:t>
             </w:r>
           </w:p>
         </w:tc>

</xml_diff>